<commit_message>
se modifico glosario de terminos
</commit_message>
<xml_diff>
--- a/Entregables/IV. Métodos de comunicación del equipo de trabajo/IV.3 Glosario de Terminos/APPMO-SP_GTE_v1.0.docx
+++ b/Entregables/IV. Métodos de comunicación del equipo de trabajo/IV.3 Glosario de Terminos/APPMO-SP_GTE_v1.0.docx
@@ -591,7 +591,7 @@
       <w:tblPr>
         <w:tblStyle w:val="Tabladecuadrcula4-nfasis21"/>
         <w:tblpPr w:leftFromText="141" w:rightFromText="141" w:vertAnchor="text" w:horzAnchor="margin" w:tblpXSpec="center" w:tblpY="143"/>
-        <w:tblW w:w="9102" w:type="dxa"/>
+        <w:tblW w:w="10950" w:type="dxa"/>
         <w:tblBorders>
           <w:top w:val="single" w:sz="4" w:space="0" w:color="auto"/>
           <w:left w:val="single" w:sz="4" w:space="0" w:color="auto"/>
@@ -603,7 +603,7 @@
         <w:tblLook w:val="06A0" w:firstRow="1" w:lastRow="0" w:firstColumn="1" w:lastColumn="0" w:noHBand="1" w:noVBand="1"/>
       </w:tblPr>
       <w:tblGrid>
-        <w:gridCol w:w="4551"/>
+        <w:gridCol w:w="6399"/>
         <w:gridCol w:w="4551"/>
       </w:tblGrid>
       <w:tr>
@@ -614,6 +614,42 @@
         <w:tc>
           <w:tcPr>
             <w:cnfStyle w:val="001000000000" w:firstRow="0" w:lastRow="0" w:firstColumn="1" w:lastColumn="0" w:oddVBand="0" w:evenVBand="0" w:oddHBand="0" w:evenHBand="0" w:firstRowFirstColumn="0" w:firstRowLastColumn="0" w:lastRowFirstColumn="0" w:lastRowLastColumn="0"/>
+            <w:tcW w:w="6399" w:type="dxa"/>
+            <w:tcBorders>
+              <w:top w:val="none" w:sz="0" w:space="0" w:color="auto"/>
+              <w:left w:val="none" w:sz="0" w:space="0" w:color="auto"/>
+              <w:bottom w:val="none" w:sz="0" w:space="0" w:color="auto"/>
+              <w:right w:val="none" w:sz="0" w:space="0" w:color="auto"/>
+            </w:tcBorders>
+            <w:shd w:val="clear" w:color="auto" w:fill="F4B083" w:themeFill="accent2" w:themeFillTint="99"/>
+          </w:tcPr>
+          <w:p>
+            <w:pPr>
+              <w:widowControl/>
+              <w:spacing w:after="160" w:line="360" w:lineRule="auto"/>
+              <w:jc w:val="center"/>
+              <w:rPr>
+                <w:rFonts w:ascii="Arial" w:hAnsi="Arial" w:cs="Arial"/>
+                <w:color w:val="000000" w:themeColor="text1"/>
+                <w:sz w:val="24"/>
+                <w:szCs w:val="24"/>
+                <w:lang w:val="es-ES_tradnl"/>
+              </w:rPr>
+            </w:pPr>
+            <w:r>
+              <w:rPr>
+                <w:rFonts w:ascii="Arial" w:hAnsi="Arial" w:cs="Arial"/>
+                <w:color w:val="000000" w:themeColor="text1"/>
+                <w:sz w:val="24"/>
+                <w:szCs w:val="24"/>
+                <w:lang w:val="es-ES_tradnl"/>
+              </w:rPr>
+              <w:t>NOMBRE DEL PROYECTO</w:t>
+            </w:r>
+          </w:p>
+        </w:tc>
+        <w:tc>
+          <w:tcPr>
             <w:tcW w:w="4551" w:type="dxa"/>
             <w:tcBorders>
               <w:top w:val="none" w:sz="0" w:space="0" w:color="auto"/>
@@ -628,42 +664,6 @@
               <w:widowControl/>
               <w:spacing w:after="160" w:line="360" w:lineRule="auto"/>
               <w:jc w:val="center"/>
-              <w:rPr>
-                <w:rFonts w:ascii="Arial" w:hAnsi="Arial" w:cs="Arial"/>
-                <w:color w:val="000000" w:themeColor="text1"/>
-                <w:sz w:val="24"/>
-                <w:szCs w:val="24"/>
-                <w:lang w:val="es-ES_tradnl"/>
-              </w:rPr>
-            </w:pPr>
-            <w:r>
-              <w:rPr>
-                <w:rFonts w:ascii="Arial" w:hAnsi="Arial" w:cs="Arial"/>
-                <w:color w:val="000000" w:themeColor="text1"/>
-                <w:sz w:val="24"/>
-                <w:szCs w:val="24"/>
-                <w:lang w:val="es-ES_tradnl"/>
-              </w:rPr>
-              <w:t>NOMBRE DEL PROYECTO</w:t>
-            </w:r>
-          </w:p>
-        </w:tc>
-        <w:tc>
-          <w:tcPr>
-            <w:tcW w:w="4551" w:type="dxa"/>
-            <w:tcBorders>
-              <w:top w:val="none" w:sz="0" w:space="0" w:color="auto"/>
-              <w:left w:val="none" w:sz="0" w:space="0" w:color="auto"/>
-              <w:bottom w:val="none" w:sz="0" w:space="0" w:color="auto"/>
-              <w:right w:val="none" w:sz="0" w:space="0" w:color="auto"/>
-            </w:tcBorders>
-            <w:shd w:val="clear" w:color="auto" w:fill="F4B083" w:themeFill="accent2" w:themeFillTint="99"/>
-          </w:tcPr>
-          <w:p>
-            <w:pPr>
-              <w:widowControl/>
-              <w:spacing w:after="160" w:line="360" w:lineRule="auto"/>
-              <w:jc w:val="center"/>
               <w:cnfStyle w:val="100000000000" w:firstRow="1" w:lastRow="0" w:firstColumn="0" w:lastColumn="0" w:oddVBand="0" w:evenVBand="0" w:oddHBand="0" w:evenHBand="0" w:firstRowFirstColumn="0" w:firstRowLastColumn="0" w:lastRowFirstColumn="0" w:lastRowLastColumn="0"/>
               <w:rPr>
                 <w:rFonts w:ascii="Arial" w:hAnsi="Arial" w:cs="Arial"/>
@@ -693,7 +693,7 @@
         <w:tc>
           <w:tcPr>
             <w:cnfStyle w:val="001000000000" w:firstRow="0" w:lastRow="0" w:firstColumn="1" w:lastColumn="0" w:oddVBand="0" w:evenVBand="0" w:oddHBand="0" w:evenHBand="0" w:firstRowFirstColumn="0" w:firstRowLastColumn="0" w:lastRowFirstColumn="0" w:lastRowLastColumn="0"/>
-            <w:tcW w:w="4551" w:type="dxa"/>
+            <w:tcW w:w="6399" w:type="dxa"/>
           </w:tcPr>
           <w:p>
             <w:pPr>
@@ -705,18 +705,16 @@
                 <w:color w:val="000000" w:themeColor="text1"/>
                 <w:sz w:val="24"/>
                 <w:szCs w:val="24"/>
-                <w:lang w:val="es-MX"/>
-              </w:rPr>
-            </w:pPr>
-            <w:r>
-              <w:rPr>
-                <w:rFonts w:ascii="Arial" w:hAnsi="Arial" w:cs="Arial"/>
-                <w:color w:val="000000" w:themeColor="text1"/>
-                <w:sz w:val="24"/>
-                <w:szCs w:val="24"/>
-                <w:lang w:val="es-MX"/>
-              </w:rPr>
-              <w:t>APLICACIÓN MÓVIL SAN PEDRO</w:t>
+                <w:lang w:val="es-ES"/>
+              </w:rPr>
+            </w:pPr>
+            <w:r>
+              <w:rPr>
+                <w:rFonts w:eastAsia="Times New Roman" w:cs="Arial"/>
+                <w:color w:val="000000"/>
+                <w:lang w:val="es-ES" w:eastAsia="es-MX"/>
+              </w:rPr>
+              <w:t>ADMINISTRACIÓN DE LA APLICACIÓN MÓVIL DE LA PANADERÍA SAN PEDRO</w:t>
             </w:r>
           </w:p>
         </w:tc>
@@ -2574,16 +2572,7 @@
                 <w:szCs w:val="16"/>
                 <w:lang w:val="es-ES"/>
               </w:rPr>
-              <w:t xml:space="preserve"> </w:t>
-            </w:r>
-            <w:r>
-              <w:rPr>
-                <w:rFonts w:ascii="Arial" w:hAnsi="Arial" w:cs="Arial"/>
-                <w:sz w:val="16"/>
-                <w:szCs w:val="16"/>
-                <w:lang w:val="es-ES"/>
-              </w:rPr>
-              <w:t>plan de recursos humanos</w:t>
+              <w:t xml:space="preserve"> plan de recursos humanos</w:t>
             </w:r>
           </w:p>
         </w:tc>

</xml_diff>

<commit_message>
se agrego el archivo APPMO-SP_ARS_v1.0.docx a la carpeta VI. Desarrollo de proyecto de TI en la carpeta Entregables. Se actualizó glosario de terminos y la guia para el control de versiones
</commit_message>
<xml_diff>
--- a/Entregables/IV. Métodos de comunicación del equipo de trabajo/IV.3 Glosario de Terminos/APPMO-SP_GTE_v1.0.docx
+++ b/Entregables/IV. Métodos de comunicación del equipo de trabajo/IV.3 Glosario de Terminos/APPMO-SP_GTE_v1.0.docx
@@ -3004,6 +3004,111 @@
                 <w:lang w:val="es-MX"/>
               </w:rPr>
               <w:t>donde se presenta el plan de recursos humanos de la empresa.</w:t>
+            </w:r>
+          </w:p>
+        </w:tc>
+      </w:tr>
+      <w:tr>
+        <w:trPr>
+          <w:trHeight w:val="17"/>
+        </w:trPr>
+        <w:tc>
+          <w:tcPr>
+            <w:tcW w:w="3826" w:type="dxa"/>
+          </w:tcPr>
+          <w:p>
+            <w:pPr>
+              <w:spacing w:line="240" w:lineRule="auto"/>
+              <w:ind w:left="708" w:hanging="708"/>
+              <w:rPr>
+                <w:rFonts w:ascii="Arial" w:hAnsi="Arial" w:cs="Arial"/>
+                <w:color w:val="000000" w:themeColor="text1"/>
+                <w:sz w:val="16"/>
+                <w:szCs w:val="16"/>
+              </w:rPr>
+            </w:pPr>
+            <w:r>
+              <w:rPr>
+                <w:rFonts w:ascii="Arial" w:hAnsi="Arial" w:cs="Arial"/>
+                <w:color w:val="000000" w:themeColor="text1"/>
+                <w:sz w:val="16"/>
+                <w:szCs w:val="16"/>
+              </w:rPr>
+              <w:t>APPMO-SP_ARS</w:t>
+            </w:r>
+          </w:p>
+        </w:tc>
+        <w:tc>
+          <w:tcPr>
+            <w:tcW w:w="3411" w:type="dxa"/>
+          </w:tcPr>
+          <w:p>
+            <w:pPr>
+              <w:spacing w:line="240" w:lineRule="auto"/>
+              <w:ind w:left="708" w:hanging="708"/>
+              <w:rPr>
+                <w:rFonts w:ascii="Arial" w:hAnsi="Arial" w:cs="Arial"/>
+                <w:color w:val="000000" w:themeColor="text1"/>
+                <w:sz w:val="16"/>
+                <w:szCs w:val="16"/>
+                <w:lang w:val="es-MX"/>
+              </w:rPr>
+            </w:pPr>
+            <w:r>
+              <w:rPr>
+                <w:rFonts w:ascii="Arial" w:hAnsi="Arial" w:cs="Arial"/>
+                <w:color w:val="000000" w:themeColor="text1"/>
+                <w:sz w:val="16"/>
+                <w:szCs w:val="16"/>
+                <w:lang w:val="es-MX"/>
+              </w:rPr>
+              <w:t>Aplicación Móvil San Pedro</w:t>
+            </w:r>
+            <w:r>
+              <w:rPr>
+                <w:rFonts w:ascii="Arial" w:hAnsi="Arial" w:cs="Arial"/>
+                <w:sz w:val="16"/>
+                <w:szCs w:val="16"/>
+                <w:lang w:val="es-ES"/>
+              </w:rPr>
+              <w:t xml:space="preserve"> </w:t>
+            </w:r>
+            <w:r>
+              <w:rPr>
+                <w:rFonts w:ascii="Arial" w:hAnsi="Arial" w:cs="Arial"/>
+                <w:sz w:val="16"/>
+                <w:szCs w:val="16"/>
+                <w:lang w:val="es-ES"/>
+              </w:rPr>
+              <w:t>Análisis de Requerimiento de Sistemas</w:t>
+            </w:r>
+          </w:p>
+        </w:tc>
+        <w:tc>
+          <w:tcPr>
+            <w:tcW w:w="3411" w:type="dxa"/>
+          </w:tcPr>
+          <w:p>
+            <w:pPr>
+              <w:spacing w:line="240" w:lineRule="auto"/>
+              <w:ind w:left="708" w:hanging="708"/>
+              <w:rPr>
+                <w:rFonts w:ascii="Arial" w:hAnsi="Arial" w:cs="Arial"/>
+                <w:color w:val="000000" w:themeColor="text1"/>
+                <w:sz w:val="16"/>
+                <w:szCs w:val="16"/>
+                <w:lang w:val="es-MX"/>
+              </w:rPr>
+            </w:pPr>
+            <w:r>
+              <w:rPr>
+                <w:rFonts w:ascii="Arial" w:hAnsi="Arial" w:cs="Arial"/>
+                <w:color w:val="000000" w:themeColor="text1"/>
+                <w:sz w:val="16"/>
+                <w:szCs w:val="16"/>
+                <w:lang w:val="es-MX"/>
+              </w:rPr>
+              <w:t>Documento donde se describe el análisis del producto.</w:t>
             </w:r>
             <w:bookmarkStart w:id="0" w:name="_GoBack"/>
             <w:bookmarkEnd w:id="0"/>

</xml_diff>

<commit_message>
se modificó el calendario de entrega. Se sube el entregable VI. de los entregables
</commit_message>
<xml_diff>
--- a/Entregables/IV. Métodos de comunicación del equipo de trabajo/IV.3 Glosario de Terminos/APPMO-SP_GTE_v1.0.docx
+++ b/Entregables/IV. Métodos de comunicación del equipo de trabajo/IV.3 Glosario de Terminos/APPMO-SP_GTE_v1.0.docx
@@ -1253,8 +1253,20 @@
                 <w:szCs w:val="16"/>
                 <w:lang w:val="es-MX"/>
               </w:rPr>
-              <w:t>Aplicación Móvil San Pedro Project Charter</w:t>
-            </w:r>
+              <w:t xml:space="preserve">Aplicación Móvil San Pedro Project </w:t>
+            </w:r>
+            <w:proofErr w:type="spellStart"/>
+            <w:r>
+              <w:rPr>
+                <w:rFonts w:ascii="Arial" w:hAnsi="Arial" w:cs="Arial"/>
+                <w:color w:val="000000" w:themeColor="text1"/>
+                <w:sz w:val="16"/>
+                <w:szCs w:val="16"/>
+                <w:lang w:val="es-MX"/>
+              </w:rPr>
+              <w:t>Charter</w:t>
+            </w:r>
+            <w:proofErr w:type="spellEnd"/>
           </w:p>
         </w:tc>
         <w:tc>
@@ -1837,7 +1849,29 @@
                 <w:szCs w:val="16"/>
                 <w:lang w:val="es-MX"/>
               </w:rPr>
-              <w:t>Aplicación Móvil San Pedro Lista de Interesados (Stakeholders)</w:t>
+              <w:t>Aplicación Móvil San Pedro Lista de Interesados (</w:t>
+            </w:r>
+            <w:proofErr w:type="spellStart"/>
+            <w:r>
+              <w:rPr>
+                <w:rFonts w:ascii="Arial" w:hAnsi="Arial" w:cs="Arial"/>
+                <w:color w:val="000000" w:themeColor="text1"/>
+                <w:sz w:val="16"/>
+                <w:szCs w:val="16"/>
+                <w:lang w:val="es-MX"/>
+              </w:rPr>
+              <w:t>Stakeholders</w:t>
+            </w:r>
+            <w:proofErr w:type="spellEnd"/>
+            <w:r>
+              <w:rPr>
+                <w:rFonts w:ascii="Arial" w:hAnsi="Arial" w:cs="Arial"/>
+                <w:color w:val="000000" w:themeColor="text1"/>
+                <w:sz w:val="16"/>
+                <w:szCs w:val="16"/>
+                <w:lang w:val="es-MX"/>
+              </w:rPr>
+              <w:t>)</w:t>
             </w:r>
           </w:p>
         </w:tc>
@@ -3071,6 +3105,102 @@
                 <w:szCs w:val="16"/>
                 <w:lang w:val="es-ES"/>
               </w:rPr>
+              <w:t xml:space="preserve"> Análisis de Requerimiento de Sistemas</w:t>
+            </w:r>
+          </w:p>
+        </w:tc>
+        <w:tc>
+          <w:tcPr>
+            <w:tcW w:w="3411" w:type="dxa"/>
+          </w:tcPr>
+          <w:p>
+            <w:pPr>
+              <w:spacing w:line="240" w:lineRule="auto"/>
+              <w:ind w:left="708" w:hanging="708"/>
+              <w:rPr>
+                <w:rFonts w:ascii="Arial" w:hAnsi="Arial" w:cs="Arial"/>
+                <w:color w:val="000000" w:themeColor="text1"/>
+                <w:sz w:val="16"/>
+                <w:szCs w:val="16"/>
+                <w:lang w:val="es-MX"/>
+              </w:rPr>
+            </w:pPr>
+            <w:r>
+              <w:rPr>
+                <w:rFonts w:ascii="Arial" w:hAnsi="Arial" w:cs="Arial"/>
+                <w:color w:val="000000" w:themeColor="text1"/>
+                <w:sz w:val="16"/>
+                <w:szCs w:val="16"/>
+                <w:lang w:val="es-MX"/>
+              </w:rPr>
+              <w:t>Documento donde se describe el análisis del producto.</w:t>
+            </w:r>
+          </w:p>
+        </w:tc>
+      </w:tr>
+      <w:tr>
+        <w:trPr>
+          <w:trHeight w:val="17"/>
+        </w:trPr>
+        <w:tc>
+          <w:tcPr>
+            <w:tcW w:w="3826" w:type="dxa"/>
+          </w:tcPr>
+          <w:p>
+            <w:pPr>
+              <w:spacing w:line="240" w:lineRule="auto"/>
+              <w:ind w:left="708" w:hanging="708"/>
+              <w:rPr>
+                <w:rFonts w:ascii="Arial" w:hAnsi="Arial" w:cs="Arial"/>
+                <w:color w:val="000000" w:themeColor="text1"/>
+                <w:sz w:val="16"/>
+                <w:szCs w:val="16"/>
+              </w:rPr>
+            </w:pPr>
+            <w:r>
+              <w:rPr>
+                <w:rFonts w:ascii="Arial" w:hAnsi="Arial" w:cs="Arial"/>
+                <w:color w:val="000000" w:themeColor="text1"/>
+                <w:sz w:val="16"/>
+                <w:szCs w:val="16"/>
+              </w:rPr>
+              <w:t>APPMO-SP_DAP</w:t>
+            </w:r>
+          </w:p>
+        </w:tc>
+        <w:tc>
+          <w:tcPr>
+            <w:tcW w:w="3411" w:type="dxa"/>
+          </w:tcPr>
+          <w:p>
+            <w:pPr>
+              <w:spacing w:line="240" w:lineRule="auto"/>
+              <w:ind w:left="708" w:hanging="708"/>
+              <w:rPr>
+                <w:rFonts w:ascii="Arial" w:hAnsi="Arial" w:cs="Arial"/>
+                <w:color w:val="000000" w:themeColor="text1"/>
+                <w:sz w:val="16"/>
+                <w:szCs w:val="16"/>
+                <w:lang w:val="es-MX"/>
+              </w:rPr>
+            </w:pPr>
+            <w:r>
+              <w:rPr>
+                <w:rFonts w:ascii="Arial" w:hAnsi="Arial" w:cs="Arial"/>
+                <w:color w:val="000000" w:themeColor="text1"/>
+                <w:sz w:val="16"/>
+                <w:szCs w:val="16"/>
+                <w:lang w:val="es-MX"/>
+              </w:rPr>
+              <w:t>Aplicación Móvil San Pedro</w:t>
+            </w:r>
+            <w:r>
+              <w:rPr>
+                <w:rFonts w:ascii="Arial" w:hAnsi="Arial" w:cs="Arial"/>
+                <w:sz w:val="16"/>
+                <w:szCs w:val="16"/>
+                <w:lang w:val="es-ES"/>
+              </w:rPr>
               <w:t xml:space="preserve"> </w:t>
             </w:r>
             <w:r>
@@ -3080,7 +3210,7 @@
                 <w:szCs w:val="16"/>
                 <w:lang w:val="es-ES"/>
               </w:rPr>
-              <w:t>Análisis de Requerimiento de Sistemas</w:t>
+              <w:t>Diseños de la Aplicación</w:t>
             </w:r>
           </w:p>
         </w:tc>
@@ -3108,10 +3238,20 @@
                 <w:szCs w:val="16"/>
                 <w:lang w:val="es-MX"/>
               </w:rPr>
-              <w:t>Documento donde se describe el análisis del producto.</w:t>
+              <w:t>Documento donde se presenta el diseño de la aplicación mó</w:t>
             </w:r>
             <w:bookmarkStart w:id="0" w:name="_GoBack"/>
             <w:bookmarkEnd w:id="0"/>
+            <w:r>
+              <w:rPr>
+                <w:rFonts w:ascii="Arial" w:hAnsi="Arial" w:cs="Arial"/>
+                <w:color w:val="000000" w:themeColor="text1"/>
+                <w:sz w:val="16"/>
+                <w:szCs w:val="16"/>
+                <w:lang w:val="es-MX"/>
+              </w:rPr>
+              <w:t>vil.</w:t>
+            </w:r>
           </w:p>
         </w:tc>
       </w:tr>

</xml_diff>

<commit_message>
se sube plan de gestion de riesgos
</commit_message>
<xml_diff>
--- a/Entregables/IV. Métodos de comunicación del equipo de trabajo/IV.3 Glosario de Terminos/APPMO-SP_GTE_v1.0.docx
+++ b/Entregables/IV. Métodos de comunicación del equipo de trabajo/IV.3 Glosario de Terminos/APPMO-SP_GTE_v1.0.docx
@@ -1253,20 +1253,8 @@
                 <w:szCs w:val="16"/>
                 <w:lang w:val="es-MX"/>
               </w:rPr>
-              <w:t xml:space="preserve">Aplicación Móvil San Pedro Project </w:t>
-            </w:r>
-            <w:proofErr w:type="spellStart"/>
-            <w:r>
-              <w:rPr>
-                <w:rFonts w:ascii="Arial" w:hAnsi="Arial" w:cs="Arial"/>
-                <w:color w:val="000000" w:themeColor="text1"/>
-                <w:sz w:val="16"/>
-                <w:szCs w:val="16"/>
-                <w:lang w:val="es-MX"/>
-              </w:rPr>
-              <w:t>Charter</w:t>
-            </w:r>
-            <w:proofErr w:type="spellEnd"/>
+              <w:t>Aplicación Móvil San Pedro Project Charter</w:t>
+            </w:r>
           </w:p>
         </w:tc>
         <w:tc>
@@ -1849,29 +1837,7 @@
                 <w:szCs w:val="16"/>
                 <w:lang w:val="es-MX"/>
               </w:rPr>
-              <w:t>Aplicación Móvil San Pedro Lista de Interesados (</w:t>
-            </w:r>
-            <w:proofErr w:type="spellStart"/>
-            <w:r>
-              <w:rPr>
-                <w:rFonts w:ascii="Arial" w:hAnsi="Arial" w:cs="Arial"/>
-                <w:color w:val="000000" w:themeColor="text1"/>
-                <w:sz w:val="16"/>
-                <w:szCs w:val="16"/>
-                <w:lang w:val="es-MX"/>
-              </w:rPr>
-              <w:t>Stakeholders</w:t>
-            </w:r>
-            <w:proofErr w:type="spellEnd"/>
-            <w:r>
-              <w:rPr>
-                <w:rFonts w:ascii="Arial" w:hAnsi="Arial" w:cs="Arial"/>
-                <w:color w:val="000000" w:themeColor="text1"/>
-                <w:sz w:val="16"/>
-                <w:szCs w:val="16"/>
-                <w:lang w:val="es-MX"/>
-              </w:rPr>
-              <w:t>)</w:t>
+              <w:t>Aplicación Móvil San Pedro Lista de Interesados (Stakeholders)</w:t>
             </w:r>
           </w:p>
         </w:tc>
@@ -3201,6 +3167,104 @@
                 <w:szCs w:val="16"/>
                 <w:lang w:val="es-ES"/>
               </w:rPr>
+              <w:t xml:space="preserve"> Diseños de la Aplicación</w:t>
+            </w:r>
+          </w:p>
+        </w:tc>
+        <w:tc>
+          <w:tcPr>
+            <w:tcW w:w="3411" w:type="dxa"/>
+          </w:tcPr>
+          <w:p>
+            <w:pPr>
+              <w:spacing w:line="240" w:lineRule="auto"/>
+              <w:ind w:left="708" w:hanging="708"/>
+              <w:rPr>
+                <w:rFonts w:ascii="Arial" w:hAnsi="Arial" w:cs="Arial"/>
+                <w:color w:val="000000" w:themeColor="text1"/>
+                <w:sz w:val="16"/>
+                <w:szCs w:val="16"/>
+                <w:lang w:val="es-MX"/>
+              </w:rPr>
+            </w:pPr>
+            <w:r>
+              <w:rPr>
+                <w:rFonts w:ascii="Arial" w:hAnsi="Arial" w:cs="Arial"/>
+                <w:color w:val="000000" w:themeColor="text1"/>
+                <w:sz w:val="16"/>
+                <w:szCs w:val="16"/>
+                <w:lang w:val="es-MX"/>
+              </w:rPr>
+              <w:t>Documento donde se presenta el diseño de la aplicación móvil.</w:t>
+            </w:r>
+          </w:p>
+        </w:tc>
+      </w:tr>
+      <w:tr>
+        <w:trPr>
+          <w:trHeight w:val="17"/>
+        </w:trPr>
+        <w:tc>
+          <w:tcPr>
+            <w:tcW w:w="3826" w:type="dxa"/>
+          </w:tcPr>
+          <w:p>
+            <w:pPr>
+              <w:spacing w:line="240" w:lineRule="auto"/>
+              <w:ind w:left="708" w:hanging="708"/>
+              <w:rPr>
+                <w:rFonts w:ascii="Arial" w:hAnsi="Arial" w:cs="Arial"/>
+                <w:color w:val="000000" w:themeColor="text1"/>
+                <w:sz w:val="16"/>
+                <w:szCs w:val="16"/>
+                <w:lang w:val="es-MX"/>
+              </w:rPr>
+            </w:pPr>
+            <w:r>
+              <w:rPr>
+                <w:rFonts w:ascii="Arial" w:hAnsi="Arial" w:cs="Arial"/>
+                <w:color w:val="000000" w:themeColor="text1"/>
+                <w:sz w:val="16"/>
+                <w:szCs w:val="16"/>
+                <w:lang w:val="es-MX"/>
+              </w:rPr>
+              <w:t>APPMO-SP_ARP</w:t>
+            </w:r>
+          </w:p>
+        </w:tc>
+        <w:tc>
+          <w:tcPr>
+            <w:tcW w:w="3411" w:type="dxa"/>
+          </w:tcPr>
+          <w:p>
+            <w:pPr>
+              <w:spacing w:line="240" w:lineRule="auto"/>
+              <w:ind w:left="708" w:hanging="708"/>
+              <w:rPr>
+                <w:rFonts w:ascii="Arial" w:hAnsi="Arial" w:cs="Arial"/>
+                <w:color w:val="000000" w:themeColor="text1"/>
+                <w:sz w:val="16"/>
+                <w:szCs w:val="16"/>
+                <w:lang w:val="es-MX"/>
+              </w:rPr>
+            </w:pPr>
+            <w:r>
+              <w:rPr>
+                <w:rFonts w:ascii="Arial" w:hAnsi="Arial" w:cs="Arial"/>
+                <w:color w:val="000000" w:themeColor="text1"/>
+                <w:sz w:val="16"/>
+                <w:szCs w:val="16"/>
+                <w:lang w:val="es-MX"/>
+              </w:rPr>
+              <w:t>Aplicación Móvil San Pedro</w:t>
+            </w:r>
+            <w:r>
+              <w:rPr>
+                <w:rFonts w:ascii="Arial" w:hAnsi="Arial" w:cs="Arial"/>
+                <w:sz w:val="16"/>
+                <w:szCs w:val="16"/>
+                <w:lang w:val="es-ES"/>
+              </w:rPr>
               <w:t xml:space="preserve"> </w:t>
             </w:r>
             <w:r>
@@ -3210,7 +3274,7 @@
                 <w:szCs w:val="16"/>
                 <w:lang w:val="es-ES"/>
               </w:rPr>
-              <w:t>Diseños de la Aplicación</w:t>
+              <w:t>Análisis de Riesgo del Proyecto</w:t>
             </w:r>
           </w:p>
         </w:tc>
@@ -3238,20 +3302,20 @@
                 <w:szCs w:val="16"/>
                 <w:lang w:val="es-MX"/>
               </w:rPr>
-              <w:t>Documento donde se presenta el diseño de la aplicación mó</w:t>
+              <w:t>Documento donde se</w:t>
+            </w:r>
+            <w:r>
+              <w:rPr>
+                <w:rFonts w:ascii="Arial" w:hAnsi="Arial" w:cs="Arial"/>
+                <w:color w:val="000000" w:themeColor="text1"/>
+                <w:sz w:val="16"/>
+                <w:szCs w:val="16"/>
+                <w:lang w:val="es-MX"/>
+              </w:rPr>
+              <w:t xml:space="preserve"> planea los riegos del proyecto.</w:t>
             </w:r>
             <w:bookmarkStart w:id="0" w:name="_GoBack"/>
             <w:bookmarkEnd w:id="0"/>
-            <w:r>
-              <w:rPr>
-                <w:rFonts w:ascii="Arial" w:hAnsi="Arial" w:cs="Arial"/>
-                <w:color w:val="000000" w:themeColor="text1"/>
-                <w:sz w:val="16"/>
-                <w:szCs w:val="16"/>
-                <w:lang w:val="es-MX"/>
-              </w:rPr>
-              <w:t>vil.</w:t>
-            </w:r>
           </w:p>
         </w:tc>
       </w:tr>

</xml_diff>

<commit_message>
Se agrego avances de las notas del WBS
</commit_message>
<xml_diff>
--- a/Entregables/IV. Métodos de comunicación del equipo de trabajo/IV.3 Glosario de Terminos/APPMO-SP_GTE_v1.0.docx
+++ b/Entregables/IV. Métodos de comunicación del equipo de trabajo/IV.3 Glosario de Terminos/APPMO-SP_GTE_v1.0.docx
@@ -1,6 +1,6 @@
 
 <file path=word/document.xml><?xml version="1.0" encoding="utf-8"?>
-<w:document xmlns:wpc="http://schemas.microsoft.com/office/word/2010/wordprocessingCanvas" xmlns:cx="http://schemas.microsoft.com/office/drawing/2014/chartex" xmlns:mc="http://schemas.openxmlformats.org/markup-compatibility/2006" xmlns:o="urn:schemas-microsoft-com:office:office" xmlns:r="http://schemas.openxmlformats.org/officeDocument/2006/relationships" xmlns:m="http://schemas.openxmlformats.org/officeDocument/2006/math" xmlns:v="urn:schemas-microsoft-com:vml" xmlns:wp14="http://schemas.microsoft.com/office/word/2010/wordprocessingDrawing" xmlns:wp="http://schemas.openxmlformats.org/drawingml/2006/wordprocessingDrawing" xmlns:w10="urn:schemas-microsoft-com:office:word" xmlns:w="http://schemas.openxmlformats.org/wordprocessingml/2006/main" xmlns:w14="http://schemas.microsoft.com/office/word/2010/wordml" xmlns:w15="http://schemas.microsoft.com/office/word/2012/wordml" xmlns:w16se="http://schemas.microsoft.com/office/word/2015/wordml/symex" xmlns:wpg="http://schemas.microsoft.com/office/word/2010/wordprocessingGroup" xmlns:wpi="http://schemas.microsoft.com/office/word/2010/wordprocessingInk" xmlns:wne="http://schemas.microsoft.com/office/word/2006/wordml" xmlns:wps="http://schemas.microsoft.com/office/word/2010/wordprocessingShape" mc:Ignorable="w14 w15 w16se wp14">
+<w:document xmlns:wpc="http://schemas.microsoft.com/office/word/2010/wordprocessingCanvas" xmlns:mc="http://schemas.openxmlformats.org/markup-compatibility/2006" xmlns:o="urn:schemas-microsoft-com:office:office" xmlns:r="http://schemas.openxmlformats.org/officeDocument/2006/relationships" xmlns:m="http://schemas.openxmlformats.org/officeDocument/2006/math" xmlns:v="urn:schemas-microsoft-com:vml" xmlns:wp14="http://schemas.microsoft.com/office/word/2010/wordprocessingDrawing" xmlns:wp="http://schemas.openxmlformats.org/drawingml/2006/wordprocessingDrawing" xmlns:w10="urn:schemas-microsoft-com:office:word" xmlns:w="http://schemas.openxmlformats.org/wordprocessingml/2006/main" xmlns:w14="http://schemas.microsoft.com/office/word/2010/wordml" xmlns:w15="http://schemas.microsoft.com/office/word/2012/wordml" xmlns:wpg="http://schemas.microsoft.com/office/word/2010/wordprocessingGroup" xmlns:wpi="http://schemas.microsoft.com/office/word/2010/wordprocessingInk" xmlns:wne="http://schemas.microsoft.com/office/word/2006/wordml" xmlns:wps="http://schemas.microsoft.com/office/word/2010/wordprocessingShape" mc:Ignorable="w14 w15 wp14">
   <w:body>
     <w:tbl>
       <w:tblPr>
@@ -1014,7 +1014,19 @@
                 <w:szCs w:val="16"/>
                 <w:lang w:val="es-MX"/>
               </w:rPr>
-              <w:t>Documento donde incluye la justificación, alcances y objetivos .</w:t>
+              <w:t xml:space="preserve">Documento donde incluye la justificación, alcances y </w:t>
+            </w:r>
+            <w:bookmarkStart w:id="0" w:name="_GoBack"/>
+            <w:bookmarkEnd w:id="0"/>
+            <w:r>
+              <w:rPr>
+                <w:rFonts w:ascii="Arial" w:hAnsi="Arial" w:cs="Arial"/>
+                <w:color w:val="000000" w:themeColor="text1"/>
+                <w:sz w:val="16"/>
+                <w:szCs w:val="16"/>
+                <w:lang w:val="es-MX"/>
+              </w:rPr>
+              <w:t>objetivos.</w:t>
             </w:r>
           </w:p>
         </w:tc>
@@ -1253,8 +1265,20 @@
                 <w:szCs w:val="16"/>
                 <w:lang w:val="es-MX"/>
               </w:rPr>
-              <w:t>Aplicación Móvil San Pedro Project Charter</w:t>
-            </w:r>
+              <w:t xml:space="preserve">Aplicación Móvil San Pedro Project </w:t>
+            </w:r>
+            <w:proofErr w:type="spellStart"/>
+            <w:r>
+              <w:rPr>
+                <w:rFonts w:ascii="Arial" w:hAnsi="Arial" w:cs="Arial"/>
+                <w:color w:val="000000" w:themeColor="text1"/>
+                <w:sz w:val="16"/>
+                <w:szCs w:val="16"/>
+                <w:lang w:val="es-MX"/>
+              </w:rPr>
+              <w:t>Charter</w:t>
+            </w:r>
+            <w:proofErr w:type="spellEnd"/>
           </w:p>
         </w:tc>
         <w:tc>
@@ -1837,7 +1861,29 @@
                 <w:szCs w:val="16"/>
                 <w:lang w:val="es-MX"/>
               </w:rPr>
-              <w:t>Aplicación Móvil San Pedro Lista de Interesados (Stakeholders)</w:t>
+              <w:t>Aplicación Móvil San Pedro Lista de Interesados (</w:t>
+            </w:r>
+            <w:proofErr w:type="spellStart"/>
+            <w:r>
+              <w:rPr>
+                <w:rFonts w:ascii="Arial" w:hAnsi="Arial" w:cs="Arial"/>
+                <w:color w:val="000000" w:themeColor="text1"/>
+                <w:sz w:val="16"/>
+                <w:szCs w:val="16"/>
+                <w:lang w:val="es-MX"/>
+              </w:rPr>
+              <w:t>Stakeholders</w:t>
+            </w:r>
+            <w:proofErr w:type="spellEnd"/>
+            <w:r>
+              <w:rPr>
+                <w:rFonts w:ascii="Arial" w:hAnsi="Arial" w:cs="Arial"/>
+                <w:color w:val="000000" w:themeColor="text1"/>
+                <w:sz w:val="16"/>
+                <w:szCs w:val="16"/>
+                <w:lang w:val="es-MX"/>
+              </w:rPr>
+              <w:t>)</w:t>
             </w:r>
           </w:p>
         </w:tc>
@@ -3265,16 +3311,7 @@
                 <w:szCs w:val="16"/>
                 <w:lang w:val="es-ES"/>
               </w:rPr>
-              <w:t xml:space="preserve"> </w:t>
-            </w:r>
-            <w:r>
-              <w:rPr>
-                <w:rFonts w:ascii="Arial" w:hAnsi="Arial" w:cs="Arial"/>
-                <w:sz w:val="16"/>
-                <w:szCs w:val="16"/>
-                <w:lang w:val="es-ES"/>
-              </w:rPr>
-              <w:t>Análisis de Riesgo del Proyecto</w:t>
+              <w:t xml:space="preserve"> Análisis de Riesgo del Proyecto</w:t>
             </w:r>
           </w:p>
         </w:tc>
@@ -3314,8 +3351,6 @@
               </w:rPr>
               <w:t xml:space="preserve"> planea los riegos del proyecto.</w:t>
             </w:r>
-            <w:bookmarkStart w:id="0" w:name="_GoBack"/>
-            <w:bookmarkEnd w:id="0"/>
           </w:p>
         </w:tc>
       </w:tr>
@@ -3342,7 +3377,7 @@
 </file>
 
 <file path=word/endnotes.xml><?xml version="1.0" encoding="utf-8"?>
-<w:endnotes xmlns:wpc="http://schemas.microsoft.com/office/word/2010/wordprocessingCanvas" xmlns:cx="http://schemas.microsoft.com/office/drawing/2014/chartex" xmlns:mc="http://schemas.openxmlformats.org/markup-compatibility/2006" xmlns:o="urn:schemas-microsoft-com:office:office" xmlns:r="http://schemas.openxmlformats.org/officeDocument/2006/relationships" xmlns:m="http://schemas.openxmlformats.org/officeDocument/2006/math" xmlns:v="urn:schemas-microsoft-com:vml" xmlns:wp14="http://schemas.microsoft.com/office/word/2010/wordprocessingDrawing" xmlns:wp="http://schemas.openxmlformats.org/drawingml/2006/wordprocessingDrawing" xmlns:w10="urn:schemas-microsoft-com:office:word" xmlns:w="http://schemas.openxmlformats.org/wordprocessingml/2006/main" xmlns:w14="http://schemas.microsoft.com/office/word/2010/wordml" xmlns:w15="http://schemas.microsoft.com/office/word/2012/wordml" xmlns:w16se="http://schemas.microsoft.com/office/word/2015/wordml/symex" xmlns:wpg="http://schemas.microsoft.com/office/word/2010/wordprocessingGroup" xmlns:wpi="http://schemas.microsoft.com/office/word/2010/wordprocessingInk" xmlns:wne="http://schemas.microsoft.com/office/word/2006/wordml" xmlns:wps="http://schemas.microsoft.com/office/word/2010/wordprocessingShape" mc:Ignorable="w14 w15 w16se wp14">
+<w:endnotes xmlns:wpc="http://schemas.microsoft.com/office/word/2010/wordprocessingCanvas" xmlns:mc="http://schemas.openxmlformats.org/markup-compatibility/2006" xmlns:o="urn:schemas-microsoft-com:office:office" xmlns:r="http://schemas.openxmlformats.org/officeDocument/2006/relationships" xmlns:m="http://schemas.openxmlformats.org/officeDocument/2006/math" xmlns:v="urn:schemas-microsoft-com:vml" xmlns:wp14="http://schemas.microsoft.com/office/word/2010/wordprocessingDrawing" xmlns:wp="http://schemas.openxmlformats.org/drawingml/2006/wordprocessingDrawing" xmlns:w10="urn:schemas-microsoft-com:office:word" xmlns:w="http://schemas.openxmlformats.org/wordprocessingml/2006/main" xmlns:w14="http://schemas.microsoft.com/office/word/2010/wordml" xmlns:w15="http://schemas.microsoft.com/office/word/2012/wordml" xmlns:wpg="http://schemas.microsoft.com/office/word/2010/wordprocessingGroup" xmlns:wpi="http://schemas.microsoft.com/office/word/2010/wordprocessingInk" xmlns:wne="http://schemas.microsoft.com/office/word/2006/wordml" xmlns:wps="http://schemas.microsoft.com/office/word/2010/wordprocessingShape" mc:Ignorable="w14 w15 wp14">
   <w:endnote w:type="separator" w:id="-1">
     <w:p>
       <w:pPr>
@@ -3367,7 +3402,7 @@
 </file>
 
 <file path=word/footer1.xml><?xml version="1.0" encoding="utf-8"?>
-<w:ftr xmlns:wpc="http://schemas.microsoft.com/office/word/2010/wordprocessingCanvas" xmlns:cx="http://schemas.microsoft.com/office/drawing/2014/chartex" xmlns:mc="http://schemas.openxmlformats.org/markup-compatibility/2006" xmlns:o="urn:schemas-microsoft-com:office:office" xmlns:r="http://schemas.openxmlformats.org/officeDocument/2006/relationships" xmlns:m="http://schemas.openxmlformats.org/officeDocument/2006/math" xmlns:v="urn:schemas-microsoft-com:vml" xmlns:wp14="http://schemas.microsoft.com/office/word/2010/wordprocessingDrawing" xmlns:wp="http://schemas.openxmlformats.org/drawingml/2006/wordprocessingDrawing" xmlns:w10="urn:schemas-microsoft-com:office:word" xmlns:w="http://schemas.openxmlformats.org/wordprocessingml/2006/main" xmlns:w14="http://schemas.microsoft.com/office/word/2010/wordml" xmlns:w15="http://schemas.microsoft.com/office/word/2012/wordml" xmlns:w16se="http://schemas.microsoft.com/office/word/2015/wordml/symex" xmlns:wpg="http://schemas.microsoft.com/office/word/2010/wordprocessingGroup" xmlns:wpi="http://schemas.microsoft.com/office/word/2010/wordprocessingInk" xmlns:wne="http://schemas.microsoft.com/office/word/2006/wordml" xmlns:wps="http://schemas.microsoft.com/office/word/2010/wordprocessingShape" mc:Ignorable="w14 w15 w16se wp14">
+<w:ftr xmlns:wpc="http://schemas.microsoft.com/office/word/2010/wordprocessingCanvas" xmlns:mc="http://schemas.openxmlformats.org/markup-compatibility/2006" xmlns:o="urn:schemas-microsoft-com:office:office" xmlns:r="http://schemas.openxmlformats.org/officeDocument/2006/relationships" xmlns:m="http://schemas.openxmlformats.org/officeDocument/2006/math" xmlns:v="urn:schemas-microsoft-com:vml" xmlns:wp14="http://schemas.microsoft.com/office/word/2010/wordprocessingDrawing" xmlns:wp="http://schemas.openxmlformats.org/drawingml/2006/wordprocessingDrawing" xmlns:w10="urn:schemas-microsoft-com:office:word" xmlns:w="http://schemas.openxmlformats.org/wordprocessingml/2006/main" xmlns:w14="http://schemas.microsoft.com/office/word/2010/wordml" xmlns:w15="http://schemas.microsoft.com/office/word/2012/wordml" xmlns:wpg="http://schemas.microsoft.com/office/word/2010/wordprocessingGroup" xmlns:wpi="http://schemas.microsoft.com/office/word/2010/wordprocessingInk" xmlns:wne="http://schemas.microsoft.com/office/word/2006/wordml" xmlns:wps="http://schemas.microsoft.com/office/word/2010/wordprocessingShape" mc:Ignorable="w14 w15 wp14">
   <w:p>
     <w:pPr>
       <w:pStyle w:val="Piedepgina"/>
@@ -3380,7 +3415,7 @@
     <w:r>
       <w:rPr>
         <w:noProof/>
-        <w:lang w:val="es-MX" w:eastAsia="zh-TW"/>
+        <w:lang w:val="es-MX" w:eastAsia="es-MX"/>
       </w:rPr>
       <mc:AlternateContent>
         <mc:Choice Requires="wps">
@@ -3440,7 +3475,7 @@
             </wp:anchor>
           </w:drawing>
         </mc:Choice>
-        <mc:Fallback xmlns:cx1="http://schemas.microsoft.com/office/drawing/2015/9/8/chartex">
+        <mc:Fallback xmlns:cx1="http://schemas.microsoft.com/office/drawing/2015/9/8/chartex" xmlns:w16se="http://schemas.microsoft.com/office/word/2015/wordml/symex" xmlns:cx="http://schemas.microsoft.com/office/drawing/2014/chartex">
           <w:pict>
             <v:shapetype w14:anchorId="08B4EB3A" id="_x0000_t114" coordsize="21600,21600" o:spt="114" path="m,20172v945,400,1887,628,2795,913c3587,21312,4342,21370,5060,21597v2037,,2567,-227,3095,-285c8722,21197,9325,20970,9855,20800v490,-228,945,-400,1472,-740c11817,19887,12347,19660,12875,19375v567,-228,1095,-513,1700,-740c15177,18462,15782,18122,16537,17950v718,-113,1398,-398,2228,-513c19635,17437,20577,17322,21597,17322l21597,,,xe">
               <v:stroke joinstyle="miter"/>
@@ -3464,7 +3499,7 @@
 </file>
 
 <file path=word/footnotes.xml><?xml version="1.0" encoding="utf-8"?>
-<w:footnotes xmlns:wpc="http://schemas.microsoft.com/office/word/2010/wordprocessingCanvas" xmlns:cx="http://schemas.microsoft.com/office/drawing/2014/chartex" xmlns:mc="http://schemas.openxmlformats.org/markup-compatibility/2006" xmlns:o="urn:schemas-microsoft-com:office:office" xmlns:r="http://schemas.openxmlformats.org/officeDocument/2006/relationships" xmlns:m="http://schemas.openxmlformats.org/officeDocument/2006/math" xmlns:v="urn:schemas-microsoft-com:vml" xmlns:wp14="http://schemas.microsoft.com/office/word/2010/wordprocessingDrawing" xmlns:wp="http://schemas.openxmlformats.org/drawingml/2006/wordprocessingDrawing" xmlns:w10="urn:schemas-microsoft-com:office:word" xmlns:w="http://schemas.openxmlformats.org/wordprocessingml/2006/main" xmlns:w14="http://schemas.microsoft.com/office/word/2010/wordml" xmlns:w15="http://schemas.microsoft.com/office/word/2012/wordml" xmlns:w16se="http://schemas.microsoft.com/office/word/2015/wordml/symex" xmlns:wpg="http://schemas.microsoft.com/office/word/2010/wordprocessingGroup" xmlns:wpi="http://schemas.microsoft.com/office/word/2010/wordprocessingInk" xmlns:wne="http://schemas.microsoft.com/office/word/2006/wordml" xmlns:wps="http://schemas.microsoft.com/office/word/2010/wordprocessingShape" mc:Ignorable="w14 w15 w16se wp14">
+<w:footnotes xmlns:wpc="http://schemas.microsoft.com/office/word/2010/wordprocessingCanvas" xmlns:mc="http://schemas.openxmlformats.org/markup-compatibility/2006" xmlns:o="urn:schemas-microsoft-com:office:office" xmlns:r="http://schemas.openxmlformats.org/officeDocument/2006/relationships" xmlns:m="http://schemas.openxmlformats.org/officeDocument/2006/math" xmlns:v="urn:schemas-microsoft-com:vml" xmlns:wp14="http://schemas.microsoft.com/office/word/2010/wordprocessingDrawing" xmlns:wp="http://schemas.openxmlformats.org/drawingml/2006/wordprocessingDrawing" xmlns:w10="urn:schemas-microsoft-com:office:word" xmlns:w="http://schemas.openxmlformats.org/wordprocessingml/2006/main" xmlns:w14="http://schemas.microsoft.com/office/word/2010/wordml" xmlns:w15="http://schemas.microsoft.com/office/word/2012/wordml" xmlns:wpg="http://schemas.microsoft.com/office/word/2010/wordprocessingGroup" xmlns:wpi="http://schemas.microsoft.com/office/word/2010/wordprocessingInk" xmlns:wne="http://schemas.microsoft.com/office/word/2006/wordml" xmlns:wps="http://schemas.microsoft.com/office/word/2010/wordprocessingShape" mc:Ignorable="w14 w15 wp14">
   <w:footnote w:type="separator" w:id="-1">
     <w:p>
       <w:pPr>
@@ -3489,7 +3524,7 @@
 </file>
 
 <file path=word/header1.xml><?xml version="1.0" encoding="utf-8"?>
-<w:hdr xmlns:wpc="http://schemas.microsoft.com/office/word/2010/wordprocessingCanvas" xmlns:cx="http://schemas.microsoft.com/office/drawing/2014/chartex" xmlns:mc="http://schemas.openxmlformats.org/markup-compatibility/2006" xmlns:o="urn:schemas-microsoft-com:office:office" xmlns:r="http://schemas.openxmlformats.org/officeDocument/2006/relationships" xmlns:m="http://schemas.openxmlformats.org/officeDocument/2006/math" xmlns:v="urn:schemas-microsoft-com:vml" xmlns:wp14="http://schemas.microsoft.com/office/word/2010/wordprocessingDrawing" xmlns:wp="http://schemas.openxmlformats.org/drawingml/2006/wordprocessingDrawing" xmlns:w10="urn:schemas-microsoft-com:office:word" xmlns:w="http://schemas.openxmlformats.org/wordprocessingml/2006/main" xmlns:w14="http://schemas.microsoft.com/office/word/2010/wordml" xmlns:w15="http://schemas.microsoft.com/office/word/2012/wordml" xmlns:w16se="http://schemas.microsoft.com/office/word/2015/wordml/symex" xmlns:wpg="http://schemas.microsoft.com/office/word/2010/wordprocessingGroup" xmlns:wpi="http://schemas.microsoft.com/office/word/2010/wordprocessingInk" xmlns:wne="http://schemas.microsoft.com/office/word/2006/wordml" xmlns:wps="http://schemas.microsoft.com/office/word/2010/wordprocessingShape" mc:Ignorable="w14 w15 w16se wp14">
+<w:hdr xmlns:wpc="http://schemas.microsoft.com/office/word/2010/wordprocessingCanvas" xmlns:mc="http://schemas.openxmlformats.org/markup-compatibility/2006" xmlns:o="urn:schemas-microsoft-com:office:office" xmlns:r="http://schemas.openxmlformats.org/officeDocument/2006/relationships" xmlns:m="http://schemas.openxmlformats.org/officeDocument/2006/math" xmlns:v="urn:schemas-microsoft-com:vml" xmlns:wp14="http://schemas.microsoft.com/office/word/2010/wordprocessingDrawing" xmlns:wp="http://schemas.openxmlformats.org/drawingml/2006/wordprocessingDrawing" xmlns:w10="urn:schemas-microsoft-com:office:word" xmlns:w="http://schemas.openxmlformats.org/wordprocessingml/2006/main" xmlns:w14="http://schemas.microsoft.com/office/word/2010/wordml" xmlns:w15="http://schemas.microsoft.com/office/word/2012/wordml" xmlns:wpg="http://schemas.microsoft.com/office/word/2010/wordprocessingGroup" xmlns:wpi="http://schemas.microsoft.com/office/word/2010/wordprocessingInk" xmlns:wne="http://schemas.microsoft.com/office/word/2006/wordml" xmlns:wps="http://schemas.microsoft.com/office/word/2010/wordprocessingShape" mc:Ignorable="w14 w15 wp14">
   <w:p>
     <w:pPr>
       <w:pStyle w:val="Encabezado"/>
@@ -3501,7 +3536,7 @@
     <w:r>
       <w:rPr>
         <w:noProof/>
-        <w:lang w:val="es-MX" w:eastAsia="zh-TW"/>
+        <w:lang w:val="es-MX" w:eastAsia="es-MX"/>
       </w:rPr>
       <w:drawing>
         <wp:anchor distT="0" distB="0" distL="114300" distR="114300" simplePos="0" relativeHeight="251660288" behindDoc="0" locked="0" layoutInCell="1" allowOverlap="1" wp14:anchorId="59631391" wp14:editId="48F28B2D">
@@ -3573,7 +3608,7 @@
     <w:r>
       <w:rPr>
         <w:noProof/>
-        <w:lang w:val="es-MX" w:eastAsia="zh-TW"/>
+        <w:lang w:val="es-MX" w:eastAsia="es-MX"/>
       </w:rPr>
       <w:drawing>
         <wp:anchor distT="0" distB="0" distL="114300" distR="114300" simplePos="0" relativeHeight="251659264" behindDoc="0" locked="0" layoutInCell="1" allowOverlap="1" wp14:anchorId="1BD20D99" wp14:editId="64606EA9">
@@ -3644,7 +3679,7 @@
     <w:r>
       <w:rPr>
         <w:noProof/>
-        <w:lang w:val="es-MX" w:eastAsia="zh-TW"/>
+        <w:lang w:val="es-MX" w:eastAsia="es-MX"/>
       </w:rPr>
       <w:drawing>
         <wp:anchor distT="0" distB="0" distL="114300" distR="114300" simplePos="0" relativeHeight="251662336" behindDoc="0" locked="0" layoutInCell="1" allowOverlap="1" wp14:anchorId="62823F8E" wp14:editId="39CD1596">
@@ -3712,7 +3747,7 @@
     <w:r>
       <w:rPr>
         <w:noProof/>
-        <w:lang w:val="es-MX" w:eastAsia="zh-TW"/>
+        <w:lang w:val="es-MX" w:eastAsia="es-MX"/>
       </w:rPr>
       <mc:AlternateContent>
         <mc:Choice Requires="wps">
@@ -3772,7 +3807,7 @@
             </wp:anchor>
           </w:drawing>
         </mc:Choice>
-        <mc:Fallback xmlns:cx1="http://schemas.microsoft.com/office/drawing/2015/9/8/chartex">
+        <mc:Fallback xmlns:cx1="http://schemas.microsoft.com/office/drawing/2015/9/8/chartex" xmlns:w16se="http://schemas.microsoft.com/office/word/2015/wordml/symex" xmlns:cx="http://schemas.microsoft.com/office/drawing/2014/chartex">
           <w:pict>
             <v:shapetype w14:anchorId="518F5C15" id="_x0000_t114" coordsize="21600,21600" o:spt="114" path="m,20172v945,400,1887,628,2795,913c3587,21312,4342,21370,5060,21597v2037,,2567,-227,3095,-285c8722,21197,9325,20970,9855,20800v490,-228,945,-400,1472,-740c11817,19887,12347,19660,12875,19375v567,-228,1095,-513,1700,-740c15177,18462,15782,18122,16537,17950v718,-113,1398,-398,2228,-513c19635,17437,20577,17322,21597,17322l21597,,,xe">
               <v:stroke joinstyle="miter"/>
@@ -3798,7 +3833,7 @@
 </file>
 
 <file path=word/styles.xml><?xml version="1.0" encoding="utf-8"?>
-<w:styles xmlns:mc="http://schemas.openxmlformats.org/markup-compatibility/2006" xmlns:r="http://schemas.openxmlformats.org/officeDocument/2006/relationships" xmlns:w="http://schemas.openxmlformats.org/wordprocessingml/2006/main" xmlns:w14="http://schemas.microsoft.com/office/word/2010/wordml" xmlns:w15="http://schemas.microsoft.com/office/word/2012/wordml" xmlns:w16se="http://schemas.microsoft.com/office/word/2015/wordml/symex" mc:Ignorable="w14 w15 w16se">
+<w:styles xmlns:mc="http://schemas.openxmlformats.org/markup-compatibility/2006" xmlns:r="http://schemas.openxmlformats.org/officeDocument/2006/relationships" xmlns:w="http://schemas.openxmlformats.org/wordprocessingml/2006/main" xmlns:w14="http://schemas.microsoft.com/office/word/2010/wordml" xmlns:w15="http://schemas.microsoft.com/office/word/2012/wordml" mc:Ignorable="w14 w15">
   <w:docDefaults>
     <w:rPrDefault>
       <w:rPr>

</xml_diff>